<commit_message>
added articles, modified plan, pre-test questions(chat-gpt)
</commit_message>
<xml_diff>
--- a/Articles.docx
+++ b/Articles.docx
@@ -44,18 +44,6 @@
         </w:r>
       </w:hyperlink>
     </w:p>
-    <w:p/>
-    <w:p>
-      <w:hyperlink r:id="rId6" w:history="1">
-        <w:r>
-          <w:rPr>
-            <w:rStyle w:val="Hyperlink"/>
-          </w:rPr>
-          <w:t>https://www.sciencedirect.com/science/article/pii/S0747563217300791?casa_token=lLVGJNwXLOYAAAAA:pJFLYFH9FPKDhQOZeZysOvBKCECE52a5nrbWPyZ_crZILX6xhmpX7knLGRy6-9nRrWL-PgUkig</w:t>
-        </w:r>
-      </w:hyperlink>
-    </w:p>
-    <w:p/>
     <w:p>
       <w:pPr>
         <w:jc w:val="center"/>
@@ -87,12 +75,24 @@
     </w:p>
     <w:p/>
     <w:p>
-      <w:hyperlink r:id="rId7" w:history="1">
+      <w:hyperlink r:id="rId6" w:history="1">
         <w:r>
           <w:rPr>
             <w:rStyle w:val="Hyperlink"/>
           </w:rPr>
-          <w:t>https://d1wqtxts1xzle7.cloudfront.net/46834988/Information_Security_Awareness_Campaign_20160627-30002-134m17f-libre.pdf?1467048018=&amp;response-content-disposition=inline%3B+filename%3DInformation_Security_Awareness_Campaign.pdf&amp;Expires=1695008557&amp;Signature=FTLNQAwKoe4~W8Zueld2kwJoy2oUeaOIWEcjpjo2t3CYz2gstuLe0Y1jMq0Rd5joXDDdyBIYcLx7U9g-V3a9-lONlB50UDzaF724DzrlFzdKHgPW-Zlr0BLGFJyDo7sURv4f983wammLPHOEy2ET23h920jkrgNOMsmQMLPpX266iwft39yg3ChyPLlMz6okHQ~ZLhlD9SjOcAZiywXtqeC-TyKiG4G33q09ihD1ul-d5zrq1rKVSb2eS~4TMfO-6yhpQswuLs3OXQbTryHsnJVR1AWPgj3j4p1BOYqH74P8ecfWZ4snRLpL~xgfT0qKZYRTrtArHOxt3SLOs6-5HQ__&amp;Key-Pair-Id=APKAJLOHF5GGSLRBV4ZA</w:t>
+          <w:t>https://d1wqtxts1xzle7.cloudfront.net/46834988/Information_Security_Awareness_Campaign_20160627-30002-134m17f-libre.pdf?1467048018=&amp;response-content-disposition=inline%3B+filename%3DInformation_Security_Awareness_Campaign.pdf&amp;Expires=1695008557&amp;Signature=FTLNQAwKoe4~W8Zueld2kwJoy2oUeaOIWEcjpjo2t3CYz2gstuLe0Y1jMq0Rd5joXDDdyBIYcLx7U9g-V3a9-lONlB50UDzaF724DzrlFzdKHgPW-Zlr0BLGFJyDo7sURv4f983wammLPHO</w:t>
+        </w:r>
+        <w:r>
+          <w:rPr>
+            <w:rStyle w:val="Hyperlink"/>
+          </w:rPr>
+          <w:t>E</w:t>
+        </w:r>
+        <w:r>
+          <w:rPr>
+            <w:rStyle w:val="Hyperlink"/>
+          </w:rPr>
+          <w:t>y2ET23h920jkrgNOMsmQMLPpX266iwft39yg3ChyPLlMz6okHQ~ZLhlD9SjOcAZiywXtqeC-TyKiG4G33q09ihD1ul-d5zrq1rKVSb2eS~4TMfO-6yhpQswuLs3OXQbTryHsnJVR1AWPgj3j4p1BOYqH74P8ecfWZ4snRLpL~xgfT0qKZYRTrtArHOxt3SLOs6-5HQ__&amp;Key-Pair-Id=APKAJLOHF5GGSLRBV4ZA</w:t>
         </w:r>
       </w:hyperlink>
     </w:p>
@@ -101,13 +101,7 @@
         <w:ind w:firstLine="720"/>
       </w:pPr>
       <w:r>
-        <w:t>In this article, the author aims to create an effective security awareness campaign by considering the application of healthcare and environmental safety awareness. Security awareness is defined as “</w:t>
-      </w:r>
-      <w:r>
-        <w:t>the extent to which every member of staff understands the importance of information security, the levels of information security appropriate to the organization, their individual security responsibilities, and acts accordingly</w:t>
-      </w:r>
-      <w:r>
-        <w:t xml:space="preserve">” in this article. According to the author, this definition best describes security awareness in relation to behavior. Therefore, by this definition, an individual who is aware of information security exhibits behavior that reflects this awareness. </w:t>
+        <w:t xml:space="preserve">In this article, the author aims to create an effective security awareness campaign by considering the application of healthcare and environmental safety awareness. Security awareness is defined as “the extent to which every member of staff understands the importance of information security, the levels of information security appropriate to the organization, their individual security responsibilities, and acts accordingly” in this article. According to the author, this definition best describes security awareness in relation to behavior. Therefore, by this definition, an individual who is aware of information security exhibits behavior that reflects this awareness. </w:t>
       </w:r>
     </w:p>
     <w:p>
@@ -131,17 +125,17 @@
         <w:ind w:firstLine="720"/>
       </w:pPr>
       <w:r>
-        <w:t xml:space="preserve">The article analyses the success of the Information-Motivation-Behavioral model in relation to HIV and AIDS. This model is based on the belief that an individual’s behavior is based on the extent to which they are well informed and motivated to perform or change a behavior. The author concluded, </w:t>
+        <w:t xml:space="preserve">The article analyses the success of the Information-Motivation-Behavioral model in relation to HIV and AIDS. This model is based on the belief that an individual’s behavior is based on the extent to which they are well informed and motivated to perform or change a behavior. The author concluded, based on research on related work, that the IMB model is more effective at producing desired behavior in comparison to campaigns that are based purely on knowledge. As it relates to information security, the IMB model can be implemented by providing avenues for individuals to gain knowledge about information security. These include but are not limited to presentations, magazines, etc. Furthermore, an effective IMB information security campaign should motivate individuals to behave according to the organization’s policies. </w:t>
+      </w:r>
+      <w:r>
+        <w:t>However, this should</w:t>
+      </w:r>
+      <w:r>
+        <w:t xml:space="preserve"> be done by ensuring that employees are aware of the </w:t>
       </w:r>
       <w:r>
         <w:lastRenderedPageBreak/>
-        <w:t xml:space="preserve">based on research on related work, that the IMB model is more effective at producing desired behavior in comparison to campaigns that are based purely on knowledge. As it relates to information security, the IMB model can be implemented by providing avenues for individuals to gain knowledge about information security. These include but are not limited to presentations, magazines, etc. Furthermore, an effective IMB information security campaign should motivate individuals to behave according to the organization’s policies. </w:t>
-      </w:r>
-      <w:r>
-        <w:t>However, this should</w:t>
-      </w:r>
-      <w:r>
-        <w:t xml:space="preserve"> be done by ensuring that employees are aware of the benefits of practicing information security behavior. </w:t>
+        <w:t xml:space="preserve">benefits of practicing information security behavior. </w:t>
       </w:r>
       <w:r>
         <w:t>A focus on employee benefits rather than strict “</w:t>
@@ -160,10 +154,7 @@
         <w:ind w:firstLine="720"/>
       </w:pPr>
       <w:r>
-        <w:t>Normative feedback, also referred to as normative social norms, has proven to be effective in environmental awareness as it relates to recycling. According to the author, this method involves “</w:t>
-      </w:r>
-      <w:r>
-        <w:t xml:space="preserve">(1) procedural knowledge that gives information about when, </w:t>
+        <w:t xml:space="preserve">Normative feedback, also referred to as normative social norms, has proven to be effective in environmental awareness as it relates to recycling. According to the author, this method involves “(1) procedural knowledge that gives information about when, </w:t>
       </w:r>
       <w:proofErr w:type="gramStart"/>
       <w:r>
@@ -171,10 +162,7 @@
       </w:r>
       <w:proofErr w:type="gramEnd"/>
       <w:r>
-        <w:t xml:space="preserve"> and where to recycle? (2) Impact knowledge that refers to an individual’s belief about the consequences of recycling and (3) normative knowledge is the belief about behaviors of others</w:t>
-      </w:r>
-      <w:r>
-        <w:t xml:space="preserve">.” </w:t>
+        <w:t xml:space="preserve"> and where to recycle? (2) Impact knowledge that refers to an individual’s belief about the consequences of recycling and (3) normative knowledge is the belief about behaviors of others.” </w:t>
       </w:r>
     </w:p>
     <w:p>
@@ -193,25 +181,7 @@
       </w:r>
       <w:proofErr w:type="gramEnd"/>
       <w:r>
-        <w:t xml:space="preserve"> the improved information security environment of other organizations and improvements in their colleague’s performance in relation to information security as well. Additionally, he suggests that it should highlight how information security behaviors have benefitted other organizations as well as their colleagues. According to him, this knowledge of other’s behavior </w:t>
-      </w:r>
-      <w:r>
-        <w:t>causes normative belief which</w:t>
-      </w:r>
-      <w:r>
-        <w:t xml:space="preserve"> can then change</w:t>
-      </w:r>
-      <w:r>
-        <w:t xml:space="preserve"> </w:t>
-      </w:r>
-      <w:r>
-        <w:t>the behavior</w:t>
-      </w:r>
-      <w:r>
-        <w:t xml:space="preserve"> of the employees of an organization</w:t>
-      </w:r>
-      <w:r>
-        <w:t>.</w:t>
+        <w:t xml:space="preserve"> the improved information security environment of other organizations and improvements in their colleague’s performance in relation to information security as well. Additionally, he suggests that it should highlight how information security behaviors have benefitted other organizations as well as their colleagues. According to him, this knowledge of other’s behavior causes normative belief which can then change the behavior of the employees of an organization.</w:t>
       </w:r>
     </w:p>
     <w:p>
@@ -223,7 +193,7 @@
       </w:r>
     </w:p>
     <w:p>
-      <w:hyperlink r:id="rId8" w:history="1">
+      <w:hyperlink r:id="rId7" w:history="1">
         <w:r>
           <w:rPr>
             <w:rStyle w:val="Hyperlink"/>
@@ -234,7 +204,7 @@
     </w:p>
     <w:p/>
     <w:p>
-      <w:hyperlink r:id="rId9" w:history="1">
+      <w:hyperlink r:id="rId8" w:history="1">
         <w:r>
           <w:rPr>
             <w:rStyle w:val="Hyperlink"/>
@@ -245,7 +215,7 @@
     </w:p>
     <w:p/>
     <w:p>
-      <w:hyperlink r:id="rId10" w:history="1">
+      <w:hyperlink r:id="rId9" w:history="1">
         <w:r>
           <w:rPr>
             <w:rStyle w:val="Hyperlink"/>
@@ -255,6 +225,16 @@
       </w:hyperlink>
     </w:p>
     <w:p/>
+    <w:p>
+      <w:hyperlink r:id="rId10" w:history="1">
+        <w:r>
+          <w:rPr>
+            <w:rStyle w:val="Hyperlink"/>
+          </w:rPr>
+          <w:t>https://iopscience.iop.org/article/10.1088/1757-899X/263/4/042043/pdf</w:t>
+        </w:r>
+      </w:hyperlink>
+    </w:p>
     <w:p/>
     <w:sectPr>
       <w:pgSz w:w="12240" w:h="15840"/>

</xml_diff>

<commit_message>
added more articles to review
</commit_message>
<xml_diff>
--- a/Articles.docx
+++ b/Articles.docx
@@ -28,19 +28,7 @@
           <w:rPr>
             <w:rStyle w:val="Hyperlink"/>
           </w:rPr>
-          <w:t>https://www.scienc</w:t>
-        </w:r>
-        <w:r>
-          <w:rPr>
-            <w:rStyle w:val="Hyperlink"/>
-          </w:rPr>
-          <w:t>e</w:t>
-        </w:r>
-        <w:r>
-          <w:rPr>
-            <w:rStyle w:val="Hyperlink"/>
-          </w:rPr>
-          <w:t>direct.com/science/article/pii/S0747563215300698</w:t>
+          <w:t>https://www.sciencedirect.com/science/article/pii/S0747563215300698</w:t>
         </w:r>
       </w:hyperlink>
     </w:p>
@@ -118,13 +106,7 @@
         <w:t>instant messaging</w:t>
       </w:r>
       <w:r>
-        <w:t xml:space="preserve"> as insecure. Another Pew poll, of 498 adults, found that </w:t>
-      </w:r>
-      <w:r>
-        <w:t>most</w:t>
-      </w:r>
-      <w:r>
-        <w:t xml:space="preserve"> respondents do not feel confident that their data are being protected by the government or private industry (Madden &amp; Rainie, 2015, May 20). These results are consistent with a recent global survey of more than 23,000 people in 24 countries, finding that two-thirds of the sample reported being more concerned about online privacy than they were a year ago (Centre for International Governance Innovation &amp; IPSOS, 2014, November 14).</w:t>
+        <w:t xml:space="preserve"> as insecure. Another Pew poll, of 498 adults, found that most respondents do not feel confident that their data are being protected by the government or private industry (Madden &amp; Rainie, 2015, May 20). These results are consistent with a recent global survey of more than 23,000 people in 24 countries, finding that two-thirds of the sample reported being more concerned about online privacy than they were a year ago (Centre for International Governance Innovation &amp; IPSOS, 2014, November 14).</w:t>
       </w:r>
       <w:r>
         <w:t xml:space="preserve"> These concerns </w:t>
@@ -679,35 +661,7 @@
           <w:rFonts w:cstheme="minorHAnsi"/>
           <w:color w:val="1F1F1F"/>
         </w:rPr>
-        <w:t>Avoidance</w:t>
-      </w:r>
-      <w:r>
-        <w:rPr>
-          <w:rFonts w:cstheme="minorHAnsi"/>
-          <w:color w:val="1F1F1F"/>
-        </w:rPr>
-        <w:t xml:space="preserve"> - </w:t>
-      </w:r>
-      <w:r>
-        <w:rPr>
-          <w:rFonts w:cstheme="minorHAnsi"/>
-          <w:color w:val="1F1F1F"/>
-        </w:rPr>
-        <w:t>The condition of individuals who prefer avoiding internet security threat rather than facing it</w:t>
-      </w:r>
-      <w:r>
-        <w:rPr>
-          <w:rFonts w:cstheme="minorHAnsi"/>
-          <w:color w:val="1F1F1F"/>
-        </w:rPr>
-        <w:t xml:space="preserve"> - </w:t>
-      </w:r>
-      <w:r>
-        <w:rPr>
-          <w:rFonts w:cstheme="minorHAnsi"/>
-          <w:color w:val="1F1F1F"/>
-        </w:rPr>
-        <w:t xml:space="preserve">Chen &amp; </w:t>
+        <w:t xml:space="preserve">Avoidance - The condition of individuals who prefer avoiding internet security threat rather than facing it - Chen &amp; </w:t>
       </w:r>
       <w:proofErr w:type="gramStart"/>
       <w:r>
@@ -809,14 +763,7 @@
           <w:rFonts w:ascii="Georgia" w:hAnsi="Georgia"/>
           <w:color w:val="1F1F1F"/>
         </w:rPr>
-        <w:t xml:space="preserve"> paper examined the results of a study that investigated the</w:t>
-      </w:r>
-      <w:r>
-        <w:rPr>
-          <w:rFonts w:ascii="Georgia" w:hAnsi="Georgia"/>
-          <w:color w:val="1F1F1F"/>
-        </w:rPr>
-        <w:t xml:space="preserve"> relationship between Internet identification, Internet anxiety and Internet use. </w:t>
+        <w:t xml:space="preserve"> paper examined the results of a study that investigated the relationship between Internet identification, Internet anxiety and Internet use. </w:t>
       </w:r>
     </w:p>
     <w:p>
@@ -1204,15 +1151,7 @@
         <w:t>In case of information security campaigns, descriptive and injunctive social norms (normative knowledge) can be induced in the campaigns by describing the acceptable information security behavior and by giving examples of the colleagues in the organization who perform information security conscious behavior so that the audience are motivated in adopting information security behavior.</w:t>
       </w:r>
       <w:r>
-        <w:t xml:space="preserve"> To implement this method in information security campaigns, the author states that it is important for the campaign to include social interaction. He suggests that leaflets should be distributed with figures </w:t>
-      </w:r>
-      <w:proofErr w:type="gramStart"/>
-      <w:r>
-        <w:t>of</w:t>
-      </w:r>
-      <w:proofErr w:type="gramEnd"/>
-      <w:r>
-        <w:t xml:space="preserve"> the improved information security environment of other organizations and improvements in their colleague’s performance in relation to information security as well. Additionally, he suggests that it should highlight how information security behaviors have benefitted other organizations as well as their colleagues. According to him, this knowledge of other’s behavior causes normative belief which can then change the behavior of the employees of an organization.</w:t>
+        <w:t xml:space="preserve"> To implement this method in information security campaigns, the author states that it is important for the campaign to include social interaction. He suggests that leaflets should be distributed with figures of the improved information security environment of other organizations and improvements in their colleague’s performance in relation to information security as well. Additionally, he suggests that it should highlight how information security behaviors have benefitted other organizations as well as their colleagues. According to him, this knowledge of other’s behavior causes normative belief which can then change the behavior of the employees of an organization.</w:t>
       </w:r>
     </w:p>
     <w:p>
@@ -1269,23 +1208,7 @@
           <w:u w:val="none"/>
         </w:rPr>
         <w:lastRenderedPageBreak/>
-        <w:t xml:space="preserve">improved for end-users. This article will be useful in my research as it can provide a basis on which a new cybersecurity awareness campaign can be </w:t>
-      </w:r>
-      <w:r>
-        <w:rPr>
-          <w:rStyle w:val="Hyperlink"/>
-          <w:color w:val="auto"/>
-          <w:u w:val="none"/>
-        </w:rPr>
-        <w:t>created</w:t>
-      </w:r>
-      <w:r>
-        <w:rPr>
-          <w:rStyle w:val="Hyperlink"/>
-          <w:color w:val="auto"/>
-          <w:u w:val="none"/>
-        </w:rPr>
-        <w:t xml:space="preserve"> effectively. According to the article, current security awareness programs aim to </w:t>
+        <w:t xml:space="preserve">improved for end-users. This article will be useful in my research as it can provide a basis on which a new cybersecurity awareness campaign can be created effectively. According to the article, current security awareness programs aim to </w:t>
       </w:r>
       <w:r>
         <w:t>“</w:t>
@@ -1302,19 +1225,10 @@
         <w:t>”</w:t>
       </w:r>
       <w:r>
-        <w:t xml:space="preserve"> by providing “</w:t>
-      </w:r>
-      <w:r>
-        <w:t>tips, guides on websites, caravans, posters, interactive videos, e</w:t>
-      </w:r>
-      <w:r>
-        <w:t>tc.”</w:t>
-      </w:r>
-      <w:r>
-        <w:t>. Further analysis on current initiatives revealed that participants believed that education on topics such as “</w:t>
-      </w:r>
-      <w:r>
-        <w:t xml:space="preserve">: increasing security – which sites are not safe; </w:t>
+        <w:t xml:space="preserve"> by providing “tips, guides on websites, caravans, posters, interactive videos, etc.”</w:t>
+      </w:r>
+      <w:r>
+        <w:t xml:space="preserve">. Further analysis on current initiatives revealed that participants believed that education on topics such as “: increasing security – which sites are not safe; </w:t>
       </w:r>
       <w:proofErr w:type="spellStart"/>
       <w:r>
@@ -1322,13 +1236,7 @@
       </w:r>
       <w:proofErr w:type="spellEnd"/>
       <w:r>
-        <w:t xml:space="preserve"> and statis</w:t>
-      </w:r>
-      <w:r>
-        <w:t>tics; hate speech on the Internet; social networking privacy awareness; abuse of per</w:t>
-      </w:r>
-      <w:r>
-        <w:t xml:space="preserve">sonal information; secure usage of mobile phones; </w:t>
+        <w:t xml:space="preserve"> and statistics; hate speech on the Internet; social networking privacy awareness; abuse of personal information; secure usage of mobile phones; </w:t>
       </w:r>
       <w:proofErr w:type="spellStart"/>
       <w:r>
@@ -1339,13 +1247,7 @@
         <w:t xml:space="preserve">” is necessary. </w:t>
       </w:r>
       <w:r>
-        <w:t xml:space="preserve">The authors recommended that </w:t>
-      </w:r>
-      <w:r>
-        <w:t>Information Technology Foundation for Education (HITSA)</w:t>
-      </w:r>
-      <w:r>
-        <w:t xml:space="preserve"> should be used as a basis for increasing information security awareness in Macedonia. They state that in doing this, it is important to highlight the weakest link in </w:t>
+        <w:t xml:space="preserve">The authors recommended that Information Technology Foundation for Education (HITSA) should be used as a basis for increasing information security awareness in Macedonia. They state that in doing this, it is important to highlight the weakest link in </w:t>
       </w:r>
       <w:proofErr w:type="gramStart"/>
       <w:r>
@@ -1426,25 +1328,7 @@
         <w:t>.” This article is useful for this study as it can provide a basis on how to effectively measure cybersecurity awareness among the participants in the study. The study was done by conducting a survey among college students, one hundred from five different cities. Their survey focused on different topics including user ID and password awareness, home computer protection, installation and updating of firewall and antivirus software, and awareness of viruses.</w:t>
       </w:r>
       <w:r>
-        <w:t xml:space="preserve"> Their analysis of the survey results considered users’ awareness of </w:t>
-      </w:r>
-      <w:r>
-        <w:t>virus attack</w:t>
-      </w:r>
-      <w:r>
-        <w:t>s</w:t>
-      </w:r>
-      <w:r>
-        <w:t xml:space="preserve"> from unknown sources, </w:t>
-      </w:r>
-      <w:r>
-        <w:t>“</w:t>
-      </w:r>
-      <w:r>
-        <w:t>email/Message phishing, password attacks, and threats for publishing personal details in social networking sites</w:t>
-      </w:r>
-      <w:r>
-        <w:t xml:space="preserve">” (misuse of social networking sites). </w:t>
+        <w:t xml:space="preserve"> Their analysis of the survey results considered users’ awareness of virus attacks from unknown sources, “email/Message phishing, password attacks, and threats for publishing personal details in social networking sites” (misuse of social networking sites). </w:t>
       </w:r>
     </w:p>
     <w:p>
@@ -1458,19 +1342,7 @@
           <w:rPr>
             <w:rStyle w:val="Hyperlink"/>
           </w:rPr>
-          <w:t>https://www.researchgate.net/profile/Margit-Scholl/publication/357166000_The_Current_State_of_Information_Security_Awarenes_in_German_SMEs/links/61bf2175a6251b553acc3c5c/The-Cur</w:t>
-        </w:r>
-        <w:r>
-          <w:rPr>
-            <w:rStyle w:val="Hyperlink"/>
-          </w:rPr>
-          <w:t>r</w:t>
-        </w:r>
-        <w:r>
-          <w:rPr>
-            <w:rStyle w:val="Hyperlink"/>
-          </w:rPr>
-          <w:t>ent-State-of-Information-Security-Awarenes-in-German-SMEs.pdf</w:t>
+          <w:t>https://www.researchgate.net/profile/Margit-Scholl/publication/357166000_The_Current_State_of_Information_Security_Awarenes_in_German_SMEs/links/61bf2175a6251b553acc3c5c/The-Current-State-of-Information-Security-Awarenes-in-German-SMEs.pdf</w:t>
         </w:r>
       </w:hyperlink>
     </w:p>
@@ -1489,19 +1361,7 @@
         <w:t xml:space="preserve">topics used in the study include </w:t>
       </w:r>
       <w:r>
-        <w:t>passwords</w:t>
-      </w:r>
-      <w:r>
-        <w:t>,</w:t>
-      </w:r>
-      <w:r>
-        <w:t xml:space="preserve"> phishing (and related areas)</w:t>
-      </w:r>
-      <w:r>
-        <w:t xml:space="preserve">, </w:t>
-      </w:r>
-      <w:r>
-        <w:t xml:space="preserve">data protection </w:t>
+        <w:t xml:space="preserve">passwords, phishing (and related areas), data protection </w:t>
       </w:r>
       <w:proofErr w:type="spellStart"/>
       <w:r>
@@ -1509,49 +1369,7 @@
       </w:r>
       <w:proofErr w:type="spellEnd"/>
       <w:r>
-        <w:t>, s</w:t>
-      </w:r>
-      <w:r>
-        <w:t xml:space="preserve">ocial </w:t>
-      </w:r>
-      <w:r>
-        <w:t>e</w:t>
-      </w:r>
-      <w:r>
-        <w:t>ngineering, manipulation, etc.</w:t>
-      </w:r>
-      <w:r>
-        <w:t xml:space="preserve">, </w:t>
-      </w:r>
-      <w:r>
-        <w:t>apps, software, etc.</w:t>
-      </w:r>
-      <w:r>
-        <w:t>,</w:t>
-      </w:r>
-      <w:r>
-        <w:t xml:space="preserve"> security in the home office</w:t>
-      </w:r>
-      <w:r>
-        <w:t xml:space="preserve">, </w:t>
-      </w:r>
-      <w:r>
-        <w:t>data protection in the cloud as well as in the context of customers and suppliers</w:t>
-      </w:r>
-      <w:r>
-        <w:t xml:space="preserve">, </w:t>
-      </w:r>
-      <w:r>
-        <w:t xml:space="preserve">messenger services, secure transmission, storage, encryption, </w:t>
-      </w:r>
-      <w:r>
-        <w:t xml:space="preserve">etc., </w:t>
-      </w:r>
-      <w:r>
-        <w:t>information classification</w:t>
-      </w:r>
-      <w:r>
-        <w:t>.</w:t>
+        <w:t>, social engineering, manipulation, etc., apps, software, etc., security in the home office, data protection in the cloud as well as in the context of customers and suppliers, messenger services, secure transmission, storage, encryption, etc., information classification.</w:t>
       </w:r>
     </w:p>
     <w:p/>
@@ -1562,19 +1380,7 @@
           <w:rPr>
             <w:rStyle w:val="Hyperlink"/>
           </w:rPr>
-          <w:t>https://www.sciencedirect.com/science/article/pii/S07475632150</w:t>
-        </w:r>
-        <w:r>
-          <w:rPr>
-            <w:rStyle w:val="Hyperlink"/>
-          </w:rPr>
-          <w:t>0</w:t>
-        </w:r>
-        <w:r>
-          <w:rPr>
-            <w:rStyle w:val="Hyperlink"/>
-          </w:rPr>
-          <w:t>0539</w:t>
+          <w:t>https://www.sciencedirect.com/science/article/pii/S0747563215000539</w:t>
         </w:r>
       </w:hyperlink>
     </w:p>
@@ -1629,22 +1435,7 @@
         <w:t>cyber security facilitated the correct detection of malicious events and decreased the false classification of benign events as malicious.</w:t>
       </w:r>
       <w:r>
-        <w:t xml:space="preserve"> The study involved </w:t>
-      </w:r>
-      <w:r>
-        <w:t>fifty-five</w:t>
-      </w:r>
-      <w:r>
-        <w:t xml:space="preserve"> novice </w:t>
-      </w:r>
-      <w:r>
-        <w:t>participants</w:t>
-      </w:r>
-      <w:r>
-        <w:t xml:space="preserve"> and twenty security professionals</w:t>
-      </w:r>
-      <w:r>
-        <w:t xml:space="preserve">. A </w:t>
+        <w:t xml:space="preserve"> The study involved fifty-five novice participants and twenty security professionals. A </w:t>
       </w:r>
       <w:r>
         <w:t xml:space="preserve">short questionnaire </w:t>
@@ -1695,21 +1486,7 @@
           <w:rFonts w:cstheme="minorHAnsi"/>
           <w:color w:val="1F1F1F"/>
         </w:rPr>
-        <w:t>“c</w:t>
-      </w:r>
-      <w:r>
-        <w:rPr>
-          <w:rFonts w:cstheme="minorHAnsi"/>
-          <w:color w:val="1F1F1F"/>
-        </w:rPr>
-        <w:t>lassified a significantly larger proportion of the malicious network events as threats and a significantly lower proportion of benign events as threats compared to novices</w:t>
-      </w:r>
-      <w:r>
-        <w:rPr>
-          <w:rFonts w:cstheme="minorHAnsi"/>
-          <w:color w:val="1F1F1F"/>
-        </w:rPr>
-        <w:t>.”</w:t>
+        <w:t>“classified a significantly larger proportion of the malicious network events as threats and a significantly lower proportion of benign events as threats compared to novices.”</w:t>
       </w:r>
       <w:r>
         <w:rPr>
@@ -1863,7 +1640,7 @@
     <w:p>
       <w:pPr>
         <w:ind w:firstLine="720"/>
-        <w:jc w:val="center"/>
+        <w:jc w:val="both"/>
         <w:rPr>
           <w:rFonts w:ascii="Verdana" w:hAnsi="Verdana"/>
           <w:color w:val="000000"/>
@@ -1874,6 +1651,316 @@
     <w:p>
       <w:pPr>
         <w:ind w:firstLine="720"/>
+        <w:jc w:val="both"/>
+        <w:rPr>
+          <w:rFonts w:cstheme="minorHAnsi"/>
+          <w:color w:val="000000"/>
+          <w:shd w:val="clear" w:color="auto" w:fill="FFFFFF"/>
+        </w:rPr>
+      </w:pPr>
+      <w:hyperlink r:id="rId16" w:history="1">
+        <w:r>
+          <w:rPr>
+            <w:rStyle w:val="Hyperlink"/>
+            <w:rFonts w:cstheme="minorHAnsi"/>
+            <w:shd w:val="clear" w:color="auto" w:fill="FFFFFF"/>
+          </w:rPr>
+          <w:t>https://www.researchgate.net/profile/Lukasz-Wiechetek/publication/339273589_Cyber_Security_Awareness_Knowledge_and_Behavior_A_Comparative_Study/links/5e46d7d9458515072d9db266/Cyber-Security-Awareness-Knowledge-and-Behavior-A-Comparative-Study.pdf</w:t>
+        </w:r>
+      </w:hyperlink>
+    </w:p>
+    <w:p>
+      <w:pPr>
+        <w:ind w:firstLine="720"/>
+        <w:jc w:val="both"/>
+        <w:rPr>
+          <w:rFonts w:cstheme="minorHAnsi"/>
+          <w:color w:val="000000"/>
+          <w:shd w:val="clear" w:color="auto" w:fill="FFFFFF"/>
+        </w:rPr>
+      </w:pPr>
+    </w:p>
+    <w:p>
+      <w:pPr>
+        <w:ind w:firstLine="720"/>
+        <w:jc w:val="both"/>
+        <w:rPr>
+          <w:rFonts w:cstheme="minorHAnsi"/>
+          <w:color w:val="000000"/>
+          <w:shd w:val="clear" w:color="auto" w:fill="FFFFFF"/>
+        </w:rPr>
+      </w:pPr>
+      <w:hyperlink r:id="rId17" w:history="1">
+        <w:r>
+          <w:rPr>
+            <w:rStyle w:val="Hyperlink"/>
+            <w:rFonts w:cstheme="minorHAnsi"/>
+            <w:shd w:val="clear" w:color="auto" w:fill="FFFFFF"/>
+          </w:rPr>
+          <w:t>https://d1wqtxts1xzle7.cloudfront.net/43408969/cyber-security-awareness-load-libre.pdf?1457239383=&amp;response-content-disposition=inline%3B+filename%3DUser_preference_of_cyber_security_awaren.pdf&amp;Expires=1699992476&amp;Signature=B3HqiY8Ver4LdMJl~7-ee8G9I35Q4qfSCo8hJmtCThuyFAyX1ObG-lGw2-QmxEZbIhRmbOHJj7asmuKMrNDGb0cO5hV24g~ZDyjwNuxv1b5y8nezCp5N4QrcsOfaeRojrjDfRjAhaC~-7N4GPtn42PRD1KRN29uNB2xQ5JseQ45bxI4y7hehMNVPyJIO079~XFe-tmt-HQrcfJDv9CuqMld6cpBzojptsEByQZNydq4RIGApIiDRf4p7LGgs5KGWhqA9RD8IWqkBQbVtfjlPAKXHFYdyOLh5JsUgQOG7Y34Md1v9Txq0q0DLJStyNIaIwQWrgBfs2TM-QZ6w0rWjpw__&amp;Key-Pair-Id=APKAJLOHF5GGSLRBV4ZA</w:t>
+        </w:r>
+      </w:hyperlink>
+    </w:p>
+    <w:p>
+      <w:pPr>
+        <w:ind w:firstLine="720"/>
+        <w:jc w:val="both"/>
+        <w:rPr>
+          <w:rFonts w:cstheme="minorHAnsi"/>
+          <w:color w:val="000000"/>
+          <w:shd w:val="clear" w:color="auto" w:fill="FFFFFF"/>
+        </w:rPr>
+      </w:pPr>
+    </w:p>
+    <w:p>
+      <w:pPr>
+        <w:ind w:firstLine="720"/>
+        <w:jc w:val="both"/>
+        <w:rPr>
+          <w:rFonts w:cstheme="minorHAnsi"/>
+          <w:color w:val="000000"/>
+          <w:shd w:val="clear" w:color="auto" w:fill="FFFFFF"/>
+        </w:rPr>
+      </w:pPr>
+      <w:hyperlink r:id="rId18" w:history="1">
+        <w:r>
+          <w:rPr>
+            <w:rStyle w:val="Hyperlink"/>
+            <w:rFonts w:cstheme="minorHAnsi"/>
+            <w:shd w:val="clear" w:color="auto" w:fill="FFFFFF"/>
+          </w:rPr>
+          <w:t>https://www.researchgate.net/profile/Bibhu-Dash-5/publication/362112009_Prevention_of_Phishing_Attacks_Using_AI-Based_Cybersecurity_Awareness_Training/links/62d6e554593dae2f6a28d4e0/Prevention-of-Phishing-Attacks-Using-AI-Based-Cybersecurity-Awareness-Training.pdf</w:t>
+        </w:r>
+      </w:hyperlink>
+    </w:p>
+    <w:p>
+      <w:pPr>
+        <w:ind w:firstLine="720"/>
+        <w:jc w:val="both"/>
+        <w:rPr>
+          <w:rFonts w:cstheme="minorHAnsi"/>
+          <w:color w:val="000000"/>
+          <w:shd w:val="clear" w:color="auto" w:fill="FFFFFF"/>
+        </w:rPr>
+      </w:pPr>
+    </w:p>
+    <w:p>
+      <w:pPr>
+        <w:ind w:firstLine="720"/>
+        <w:jc w:val="both"/>
+        <w:rPr>
+          <w:rFonts w:cstheme="minorHAnsi"/>
+          <w:color w:val="000000"/>
+          <w:shd w:val="clear" w:color="auto" w:fill="FFFFFF"/>
+        </w:rPr>
+      </w:pPr>
+      <w:hyperlink r:id="rId19" w:history="1">
+        <w:r>
+          <w:rPr>
+            <w:rStyle w:val="Hyperlink"/>
+            <w:rFonts w:cstheme="minorHAnsi"/>
+            <w:shd w:val="clear" w:color="auto" w:fill="FFFFFF"/>
+          </w:rPr>
+          <w:t>https://d1wqtxts1xzle7.cloudfront.net/48015239/A_video_game_for_cyber_security_training20160812-26630-1j9o8o9-libre.pdf?1471069081=&amp;response-content-disposition=inline%3B+filename%3DA_video_game_for_cyber_security_training.pdf&amp;Expires=1699992523&amp;Signature=DKljREJWDFZFJFlUWXxC0XV9995PuLULcXwhO47vbmX~kzqo2Wb84XKwP8ohJLwjfSbuqqBGjvFtanBWdzh6jhqj40CTJ8~l8yAfw~KxzViikrZnD~Utd6jAm~p-hbNQYLPIR-lLlybQynqyoMofrAhR9qu-~50er1mVLqbUGPtaUiS81ILcW1thPr~ay0HErwTW4wxEsrJfehGiuf6houUBZ9Il0CvGRAalTpqVWJjgMVqvszMQnj8BN6tOhm8cWJ2q0AyUCPYtTQnWKtLAGElEMJeyxi4UAIfdrerGKF5G8Nwoyifkg5rdAZTMEnvnV8ISGfgxkSlONg3xVdlpNw__&amp;Key-Pair-Id=APKAJLOHF5GGSLRBV4ZA</w:t>
+        </w:r>
+      </w:hyperlink>
+    </w:p>
+    <w:p>
+      <w:pPr>
+        <w:ind w:firstLine="720"/>
+        <w:jc w:val="both"/>
+        <w:rPr>
+          <w:rFonts w:cstheme="minorHAnsi"/>
+          <w:color w:val="000000"/>
+          <w:shd w:val="clear" w:color="auto" w:fill="FFFFFF"/>
+        </w:rPr>
+      </w:pPr>
+    </w:p>
+    <w:p>
+      <w:pPr>
+        <w:ind w:firstLine="720"/>
+        <w:jc w:val="both"/>
+        <w:rPr>
+          <w:rFonts w:cstheme="minorHAnsi"/>
+          <w:color w:val="000000"/>
+          <w:shd w:val="clear" w:color="auto" w:fill="FFFFFF"/>
+        </w:rPr>
+      </w:pPr>
+      <w:hyperlink r:id="rId20" w:history="1">
+        <w:r>
+          <w:rPr>
+            <w:rStyle w:val="Hyperlink"/>
+            <w:rFonts w:cstheme="minorHAnsi"/>
+            <w:shd w:val="clear" w:color="auto" w:fill="FFFFFF"/>
+          </w:rPr>
+          <w:t>http://www.imrjournal.org/uploads/1/4/2/8/14286482/imr-v14n2art1.pdf</w:t>
+        </w:r>
+      </w:hyperlink>
+    </w:p>
+    <w:p>
+      <w:pPr>
+        <w:ind w:firstLine="720"/>
+        <w:jc w:val="both"/>
+        <w:rPr>
+          <w:rFonts w:cstheme="minorHAnsi"/>
+          <w:color w:val="000000"/>
+          <w:shd w:val="clear" w:color="auto" w:fill="FFFFFF"/>
+        </w:rPr>
+      </w:pPr>
+    </w:p>
+    <w:p>
+      <w:pPr>
+        <w:ind w:firstLine="720"/>
+        <w:jc w:val="both"/>
+        <w:rPr>
+          <w:rFonts w:cstheme="minorHAnsi"/>
+          <w:color w:val="000000"/>
+          <w:shd w:val="clear" w:color="auto" w:fill="FFFFFF"/>
+        </w:rPr>
+      </w:pPr>
+      <w:hyperlink r:id="rId21" w:history="1">
+        <w:r>
+          <w:rPr>
+            <w:rStyle w:val="Hyperlink"/>
+            <w:rFonts w:cstheme="minorHAnsi"/>
+            <w:shd w:val="clear" w:color="auto" w:fill="FFFFFF"/>
+          </w:rPr>
+          <w:t>https://www.tandfonline.com/doi/pdf/10.1080/15332861.2010.487415?casa_token=yJfhjE1RHukAAAAA:gEf76ESyQA9DcPmDkmUvpiSwH2cyOjnj-881qxnS74SJIDmplHCDrMBpAdj-eHwV6hll_Eg_mIDo</w:t>
+        </w:r>
+      </w:hyperlink>
+    </w:p>
+    <w:p>
+      <w:pPr>
+        <w:ind w:firstLine="720"/>
+        <w:jc w:val="both"/>
+        <w:rPr>
+          <w:rFonts w:cstheme="minorHAnsi"/>
+          <w:color w:val="000000"/>
+          <w:shd w:val="clear" w:color="auto" w:fill="FFFFFF"/>
+        </w:rPr>
+      </w:pPr>
+    </w:p>
+    <w:p>
+      <w:pPr>
+        <w:ind w:firstLine="720"/>
+        <w:jc w:val="both"/>
+        <w:rPr>
+          <w:rFonts w:cstheme="minorHAnsi"/>
+          <w:color w:val="000000"/>
+          <w:shd w:val="clear" w:color="auto" w:fill="FFFFFF"/>
+        </w:rPr>
+      </w:pPr>
+      <w:hyperlink r:id="rId22" w:history="1">
+        <w:r>
+          <w:rPr>
+            <w:rStyle w:val="Hyperlink"/>
+            <w:rFonts w:cstheme="minorHAnsi"/>
+            <w:shd w:val="clear" w:color="auto" w:fill="FFFFFF"/>
+          </w:rPr>
+          <w:t>https://www.researchgate.net/profile/Hussain-Aldawood/publication/330293734_Educating_and_Raising_Awareness_on_Cyber_Security_Social_Engineering_A_Literature_Review/links/5d9ae3c192851c2f70f21bf8/Educating-and-Raising-Awareness-on-Cyber-Security-Social-Engineering-A-Literature-Review.pdf</w:t>
+        </w:r>
+      </w:hyperlink>
+    </w:p>
+    <w:p>
+      <w:pPr>
+        <w:ind w:firstLine="720"/>
+        <w:jc w:val="both"/>
+        <w:rPr>
+          <w:rFonts w:cstheme="minorHAnsi"/>
+          <w:color w:val="000000"/>
+          <w:shd w:val="clear" w:color="auto" w:fill="FFFFFF"/>
+        </w:rPr>
+      </w:pPr>
+    </w:p>
+    <w:p>
+      <w:pPr>
+        <w:ind w:firstLine="720"/>
+        <w:jc w:val="both"/>
+        <w:rPr>
+          <w:rFonts w:cstheme="minorHAnsi"/>
+          <w:color w:val="000000"/>
+          <w:shd w:val="clear" w:color="auto" w:fill="FFFFFF"/>
+        </w:rPr>
+      </w:pPr>
+      <w:hyperlink r:id="rId23" w:history="1">
+        <w:r>
+          <w:rPr>
+            <w:rStyle w:val="Hyperlink"/>
+            <w:rFonts w:cstheme="minorHAnsi"/>
+            <w:shd w:val="clear" w:color="auto" w:fill="FFFFFF"/>
+          </w:rPr>
+          <w:t>https://www.mdpi.com/1999-5903/11/3/73</w:t>
+        </w:r>
+      </w:hyperlink>
+    </w:p>
+    <w:p>
+      <w:pPr>
+        <w:ind w:firstLine="720"/>
+        <w:jc w:val="both"/>
+        <w:rPr>
+          <w:rFonts w:cstheme="minorHAnsi"/>
+          <w:color w:val="000000"/>
+          <w:shd w:val="clear" w:color="auto" w:fill="FFFFFF"/>
+        </w:rPr>
+      </w:pPr>
+    </w:p>
+    <w:p>
+      <w:pPr>
+        <w:ind w:firstLine="720"/>
+        <w:jc w:val="both"/>
+        <w:rPr>
+          <w:rFonts w:cstheme="minorHAnsi"/>
+          <w:color w:val="000000"/>
+          <w:shd w:val="clear" w:color="auto" w:fill="FFFFFF"/>
+        </w:rPr>
+      </w:pPr>
+      <w:hyperlink r:id="rId24" w:history="1">
+        <w:r>
+          <w:rPr>
+            <w:rStyle w:val="Hyperlink"/>
+            <w:rFonts w:cstheme="minorHAnsi"/>
+            <w:shd w:val="clear" w:color="auto" w:fill="FFFFFF"/>
+          </w:rPr>
+          <w:t>https://citeseerx.ist.psu.edu/document?repid=rep1&amp;type=pdf&amp;doi=d12af7f9216518bca25183edb47d5ef6a478c135</w:t>
+        </w:r>
+      </w:hyperlink>
+    </w:p>
+    <w:p>
+      <w:pPr>
+        <w:ind w:firstLine="720"/>
+        <w:jc w:val="both"/>
+        <w:rPr>
+          <w:rFonts w:cstheme="minorHAnsi"/>
+          <w:color w:val="000000"/>
+          <w:shd w:val="clear" w:color="auto" w:fill="FFFFFF"/>
+        </w:rPr>
+      </w:pPr>
+    </w:p>
+    <w:p>
+      <w:pPr>
+        <w:ind w:firstLine="720"/>
+        <w:jc w:val="both"/>
+        <w:rPr>
+          <w:rFonts w:cstheme="minorHAnsi"/>
+          <w:color w:val="000000"/>
+          <w:shd w:val="clear" w:color="auto" w:fill="FFFFFF"/>
+        </w:rPr>
+      </w:pPr>
+    </w:p>
+    <w:p>
+      <w:pPr>
+        <w:ind w:firstLine="720"/>
+        <w:jc w:val="center"/>
+        <w:rPr>
+          <w:rFonts w:ascii="Verdana" w:hAnsi="Verdana"/>
+          <w:color w:val="000000"/>
+          <w:shd w:val="clear" w:color="auto" w:fill="FFFFFF"/>
+        </w:rPr>
+      </w:pPr>
+    </w:p>
+    <w:p>
+      <w:pPr>
+        <w:ind w:firstLine="720"/>
         <w:jc w:val="center"/>
       </w:pPr>
       <w:r>
@@ -1893,7 +1980,7 @@
       <w:r>
         <w:t xml:space="preserve">*** </w:t>
       </w:r>
-      <w:hyperlink r:id="rId16" w:history="1">
+      <w:hyperlink r:id="rId25" w:history="1">
         <w:r>
           <w:rPr>
             <w:rStyle w:val="Hyperlink"/>
@@ -1924,22 +2011,13 @@
         <w:t xml:space="preserve"> factors that motivate college students’ information security behaviors</w:t>
       </w:r>
       <w:r>
-        <w:t xml:space="preserve">. The </w:t>
-      </w:r>
-      <w:r>
-        <w:t>Protection Motivation Theory (PMT)</w:t>
+        <w:t>. The Protection Motivation Theory (PMT)</w:t>
       </w:r>
       <w:r>
         <w:t>,</w:t>
       </w:r>
       <w:r>
-        <w:t xml:space="preserve"> integrated with s</w:t>
-      </w:r>
-      <w:r>
-        <w:t>ocial norms and habit factors are</w:t>
-      </w:r>
-      <w:r>
-        <w:t xml:space="preserve"> used as the framework for this study. This study will be useful in the current behavior as it can provide a basis for which participants’ motivation to perform secure habits is examined.</w:t>
+        <w:t xml:space="preserve"> integrated with social norms and habit factors are used as the framework for this study. This study will be useful in the current behavior as it can provide a basis for which participants’ motivation to perform secure habits is examined.</w:t>
       </w:r>
       <w:r>
         <w:rPr>
@@ -1949,10 +2027,7 @@
         <w:t xml:space="preserve"> </w:t>
       </w:r>
       <w:r>
-        <w:t xml:space="preserve">Security habits can be defined as </w:t>
-      </w:r>
-      <w:r>
-        <w:t>“learned sequences of acts that become automatic responses to specific situations which may be functional in obtaining certain goals or end states” (</w:t>
+        <w:t>Security habits can be defined as “learned sequences of acts that become automatic responses to specific situations which may be functional in obtaining certain goals or end states” (</w:t>
       </w:r>
       <w:proofErr w:type="spellStart"/>
       <w:r>
@@ -1968,10 +2043,7 @@
       </w:r>
       <w:proofErr w:type="spellEnd"/>
       <w:r>
-        <w:t xml:space="preserve">, Hirt and Cheung 2003). </w:t>
-      </w:r>
-      <w:r>
-        <w:t xml:space="preserve">The performance of these habits requires little minimal mental effort and </w:t>
+        <w:t xml:space="preserve">, Hirt and Cheung 2003). The performance of these habits requires little minimal mental effort and </w:t>
       </w:r>
       <w:r>
         <w:t>attention and</w:t>
@@ -2005,28 +2077,7 @@
       </w:r>
       <w:proofErr w:type="spellEnd"/>
       <w:r>
-        <w:t xml:space="preserve"> of a student’s intention to practice information security.</w:t>
-      </w:r>
-      <w:r>
-        <w:t xml:space="preserve">” The study was conducted by surveying </w:t>
-      </w:r>
-      <w:r>
-        <w:t>students from a university in South Korea</w:t>
-      </w:r>
-      <w:r>
-        <w:t xml:space="preserve"> and included a questionnaire that </w:t>
-      </w:r>
-      <w:r>
-        <w:t xml:space="preserve">measured </w:t>
-      </w:r>
-      <w:r>
-        <w:t xml:space="preserve">all items </w:t>
-      </w:r>
-      <w:r>
-        <w:t>using a seven-point Likert scale, with responses ranging from “strongly disagree” to “strongly agree.”</w:t>
-      </w:r>
-      <w:r>
-        <w:t xml:space="preserve"> </w:t>
+        <w:t xml:space="preserve"> of a student’s intention to practice information security.” The study was conducted by surveying students from a university in South Korea and included a questionnaire that measured all items using a seven-point Likert scale, with responses ranging from “strongly disagree” to “strongly agree.” </w:t>
       </w:r>
       <w:r>
         <w:t xml:space="preserve">The study yielded results that were both reliable and valid based on t-values and composite </w:t>
@@ -2035,10 +2086,7 @@
         <w:t>reliability</w:t>
       </w:r>
       <w:r>
-        <w:t xml:space="preserve"> and thus</w:t>
-      </w:r>
-      <w:r>
-        <w:t xml:space="preserve"> proposed a research model based on PMT, including subject norm and habit </w:t>
+        <w:t xml:space="preserve"> and thus proposed a research model based on PMT, including subject norm and habit </w:t>
       </w:r>
       <w:proofErr w:type="gramStart"/>
       <w:r>
@@ -2054,40 +2102,17 @@
         <w:t>“</w:t>
       </w:r>
       <w:r>
-        <w:t>The</w:t>
-      </w:r>
-      <w:r>
-        <w:t xml:space="preserve"> results of this study </w:t>
-      </w:r>
-      <w:r>
-        <w:t>revealed</w:t>
-      </w:r>
-      <w:r>
-        <w:t xml:space="preserve"> that PMT is a valuable model for predicting students' information security behaviors. </w:t>
-      </w:r>
-      <w:r>
-        <w:t>Particularly</w:t>
-      </w:r>
-      <w:r>
-        <w:t xml:space="preserve">, response efficacy and self-efficacy </w:t>
-      </w:r>
-      <w:r>
-        <w:t xml:space="preserve">were found to </w:t>
-      </w:r>
-      <w:r>
-        <w:t xml:space="preserve">have a strong impact on students’ intentions to practice information security. These results </w:t>
+        <w:t xml:space="preserve">The results of this study revealed that PMT is a valuable model for predicting students' information security behaviors. Particularly, response efficacy and self-efficacy were found to have a strong impact on students’ intentions to practice information security. These results </w:t>
       </w:r>
       <w:r>
         <w:t>suggest</w:t>
       </w:r>
       <w:r>
-        <w:t xml:space="preserve"> that students will make more of an effort to apply information security and thus experience high levels of confidence in doing so when their efforts are perceived as being effective and practicable. Conversely, response cost has a negative impact and perceived vulnerability has no significant impact on motivation to practice information security</w:t>
-      </w:r>
-      <w:r>
-        <w:t xml:space="preserve">. </w:t>
-      </w:r>
-      <w:r>
-        <w:t xml:space="preserve">Although security behaviors may first begin due to awareness of external threat or the surrounding pressure on information security, motivation towards information protection becomes routine and habitual over time based on the experiences of that repeated </w:t>
+        <w:t xml:space="preserve"> that students will make more of an effort to apply information security and thus experience high levels of confidence in doing so when their efforts are perceived as being effective and practicable. Conversely, response cost has a negative impact and perceived vulnerability has no significant impact on motivation to practice information security. Although security behaviors may first begin due to awareness of </w:t>
+      </w:r>
+      <w:r>
+        <w:lastRenderedPageBreak/>
+        <w:t xml:space="preserve">external threat or the surrounding pressure on information security, motivation towards information protection becomes routine and habitual over time based on the experiences of that repeated </w:t>
       </w:r>
       <w:proofErr w:type="gramStart"/>
       <w:r>
@@ -2122,30 +2147,12 @@
       </w:r>
     </w:p>
     <w:p>
-      <w:hyperlink r:id="rId17" w:history="1">
+      <w:hyperlink r:id="rId26" w:history="1">
         <w:r>
           <w:rPr>
             <w:rStyle w:val="Hyperlink"/>
           </w:rPr>
-          <w:t>https://www</w:t>
-        </w:r>
-        <w:r>
-          <w:rPr>
-            <w:rStyle w:val="Hyperlink"/>
-          </w:rPr>
-          <w:t>.</w:t>
-        </w:r>
-        <w:r>
-          <w:rPr>
-            <w:rStyle w:val="Hyperlink"/>
-          </w:rPr>
-          <w:t>mdpi.com/180574</w:t>
-        </w:r>
-        <w:r>
-          <w:rPr>
-            <w:rStyle w:val="Hyperlink"/>
-          </w:rPr>
-          <w:t>2</w:t>
+          <w:t>https://www.mdpi.com/1805742</w:t>
         </w:r>
       </w:hyperlink>
     </w:p>
@@ -2179,11 +2186,7 @@
         <w:t>“</w:t>
       </w:r>
       <w:r>
-        <w:t xml:space="preserve">The findings suggest that highly motivated employees with high severity, vulnerability, response efficacy, and self-efficacy exercise cybersecurity. Incorporating the users’ perceptions of vulnerability and severity facilitates behavioral change and increases the understanding of </w:t>
-      </w:r>
-      <w:r>
-        <w:lastRenderedPageBreak/>
-        <w:t>cybersecurity behavior’s role in addressing cybersecurity threats—particularly the impact of the threat response in predicting the cybersecurity behavior of government employees.</w:t>
+        <w:t>The findings suggest that highly motivated employees with high severity, vulnerability, response efficacy, and self-efficacy exercise cybersecurity. Incorporating the users’ perceptions of vulnerability and severity facilitates behavioral change and increases the understanding of cybersecurity behavior’s role in addressing cybersecurity threats—particularly the impact of the threat response in predicting the cybersecurity behavior of government employees.</w:t>
       </w:r>
       <w:r>
         <w:t>” Based on these results, the author of the study concluded that “</w:t>
@@ -2207,7 +2210,7 @@
       </w:pPr>
     </w:p>
     <w:p>
-      <w:hyperlink r:id="rId18" w:history="1">
+      <w:hyperlink r:id="rId27" w:history="1">
         <w:r>
           <w:rPr>
             <w:rStyle w:val="Hyperlink"/>
@@ -2217,7 +2220,7 @@
       </w:hyperlink>
     </w:p>
     <w:p>
-      <w:hyperlink r:id="rId19" w:history="1">
+      <w:hyperlink r:id="rId28" w:history="1">
         <w:r>
           <w:rPr>
             <w:rStyle w:val="Hyperlink"/>
@@ -3066,6 +3069,7 @@
   <w:style w:type="character" w:default="1" w:styleId="DefaultParagraphFont">
     <w:name w:val="Default Paragraph Font"/>
     <w:uiPriority w:val="1"/>
+    <w:semiHidden/>
     <w:unhideWhenUsed/>
   </w:style>
   <w:style w:type="table" w:default="1" w:styleId="TableNormal">

</xml_diff>